<commit_message>
Suppression commentaire + CR
</commit_message>
<xml_diff>
--- a/Documents/CRs/CR Réunion 13-03.docx
+++ b/Documents/CRs/CR Réunion 13-03.docx
@@ -602,6 +602,81 @@
           <w:sz w:val="24"/>
         </w:rPr>
       </w:pPr>
+      <w:r>
+        <w:rPr>
+          <w:sz w:val="24"/>
+        </w:rPr>
+        <w:t>Capacités : +1 par capacité commune aux deux cartes</w:t>
+      </w:r>
+    </w:p>
+    <w:p>
+      <w:pPr>
+        <w:pStyle w:val="Paragraphedeliste"/>
+        <w:numPr>
+          <w:ilvl w:val="1"/>
+          <w:numId w:val="8"/>
+        </w:numPr>
+        <w:suppressAutoHyphens w:val="0"/>
+        <w:autoSpaceDN/>
+        <w:contextualSpacing/>
+        <w:jc w:val="both"/>
+        <w:textAlignment w:val="auto"/>
+        <w:rPr>
+          <w:sz w:val="24"/>
+        </w:rPr>
+      </w:pPr>
+      <w:r>
+        <w:rPr>
+          <w:sz w:val="24"/>
+        </w:rPr>
+        <w:t xml:space="preserve">Total : SOMME (critère*coefficient_du_critère)  </w:t>
+      </w:r>
+    </w:p>
+    <w:p>
+      <w:pPr>
+        <w:pStyle w:val="Paragraphedeliste"/>
+        <w:numPr>
+          <w:ilvl w:val="2"/>
+          <w:numId w:val="8"/>
+        </w:numPr>
+        <w:suppressAutoHyphens w:val="0"/>
+        <w:autoSpaceDN/>
+        <w:contextualSpacing/>
+        <w:jc w:val="both"/>
+        <w:textAlignment w:val="auto"/>
+        <w:rPr>
+          <w:sz w:val="24"/>
+        </w:rPr>
+      </w:pPr>
+      <w:r>
+        <w:rPr>
+          <w:sz w:val="24"/>
+        </w:rPr>
+        <w:t>Pour le moment tous les coefficients sont à 1, ils seront ajustés en fonction des résultats obtenus</w:t>
+      </w:r>
+    </w:p>
+    <w:p>
+      <w:pPr>
+        <w:pStyle w:val="Paragraphedeliste"/>
+        <w:numPr>
+          <w:ilvl w:val="0"/>
+          <w:numId w:val="8"/>
+        </w:numPr>
+        <w:suppressAutoHyphens w:val="0"/>
+        <w:autoSpaceDN/>
+        <w:contextualSpacing/>
+        <w:jc w:val="both"/>
+        <w:textAlignment w:val="auto"/>
+        <w:rPr>
+          <w:sz w:val="24"/>
+        </w:rPr>
+      </w:pPr>
+      <w:r>
+        <w:rPr>
+          <w:sz w:val="24"/>
+        </w:rPr>
+        <w:t>Problème d’optimisation : 2 algos ont été implémentés indépendamment (1 par membre du binôme), ils seront présentés lors de la réunion</w:t>
+      </w:r>
       <w:bookmarkStart w:id="0" w:name="_GoBack"/>
       <w:bookmarkEnd w:id="0"/>
     </w:p>

</xml_diff>

<commit_message>
CR + amélioration algo
</commit_message>
<xml_diff>
--- a/Documents/CRs/CR Réunion 13-03.docx
+++ b/Documents/CRs/CR Réunion 13-03.docx
@@ -675,22 +675,230 @@
         <w:rPr>
           <w:sz w:val="24"/>
         </w:rPr>
+        <w:t>Requêtes SQL :</w:t>
+      </w:r>
+    </w:p>
+    <w:p>
+      <w:pPr>
+        <w:pStyle w:val="Paragraphedeliste"/>
+        <w:numPr>
+          <w:ilvl w:val="1"/>
+          <w:numId w:val="8"/>
+        </w:numPr>
+        <w:suppressAutoHyphens w:val="0"/>
+        <w:autoSpaceDN/>
+        <w:contextualSpacing/>
+        <w:jc w:val="both"/>
+        <w:textAlignment w:val="auto"/>
+        <w:rPr>
+          <w:sz w:val="24"/>
+        </w:rPr>
+      </w:pPr>
+      <w:r>
+        <w:rPr>
+          <w:sz w:val="24"/>
+        </w:rPr>
+        <w:t xml:space="preserve">Cartes </w:t>
+      </w:r>
+    </w:p>
+    <w:p>
+      <w:pPr>
+        <w:pStyle w:val="Paragraphedeliste"/>
+        <w:numPr>
+          <w:ilvl w:val="1"/>
+          <w:numId w:val="8"/>
+        </w:numPr>
+        <w:suppressAutoHyphens w:val="0"/>
+        <w:autoSpaceDN/>
+        <w:contextualSpacing/>
+        <w:jc w:val="both"/>
+        <w:textAlignment w:val="auto"/>
+        <w:rPr>
+          <w:sz w:val="24"/>
+        </w:rPr>
+      </w:pPr>
+      <w:r>
+        <w:rPr>
+          <w:sz w:val="24"/>
+        </w:rPr>
+        <w:t>Blocs + éditions</w:t>
+      </w:r>
+    </w:p>
+    <w:p>
+      <w:pPr>
+        <w:pStyle w:val="Paragraphedeliste"/>
+        <w:numPr>
+          <w:ilvl w:val="1"/>
+          <w:numId w:val="8"/>
+        </w:numPr>
+        <w:suppressAutoHyphens w:val="0"/>
+        <w:autoSpaceDN/>
+        <w:contextualSpacing/>
+        <w:jc w:val="both"/>
+        <w:textAlignment w:val="auto"/>
+        <w:rPr>
+          <w:sz w:val="24"/>
+        </w:rPr>
+      </w:pPr>
+      <w:r>
+        <w:rPr>
+          <w:sz w:val="24"/>
+        </w:rPr>
+        <w:t>Types</w:t>
+      </w:r>
+    </w:p>
+    <w:p>
+      <w:pPr>
+        <w:pStyle w:val="Paragraphedeliste"/>
+        <w:numPr>
+          <w:ilvl w:val="1"/>
+          <w:numId w:val="8"/>
+        </w:numPr>
+        <w:suppressAutoHyphens w:val="0"/>
+        <w:autoSpaceDN/>
+        <w:contextualSpacing/>
+        <w:jc w:val="both"/>
+        <w:textAlignment w:val="auto"/>
+        <w:rPr>
+          <w:sz w:val="24"/>
+        </w:rPr>
+      </w:pPr>
+      <w:r>
+        <w:rPr>
+          <w:sz w:val="24"/>
+        </w:rPr>
+        <w:t>Sous-types</w:t>
+      </w:r>
+    </w:p>
+    <w:p>
+      <w:pPr>
+        <w:pStyle w:val="Paragraphedeliste"/>
+        <w:numPr>
+          <w:ilvl w:val="1"/>
+          <w:numId w:val="8"/>
+        </w:numPr>
+        <w:suppressAutoHyphens w:val="0"/>
+        <w:autoSpaceDN/>
+        <w:contextualSpacing/>
+        <w:jc w:val="both"/>
+        <w:textAlignment w:val="auto"/>
+        <w:rPr>
+          <w:sz w:val="24"/>
+        </w:rPr>
+      </w:pPr>
+      <w:r>
+        <w:rPr>
+          <w:sz w:val="24"/>
+        </w:rPr>
+        <w:t>Super-types (éventuellement à supprimer plus tard si non-nécessaire)</w:t>
+      </w:r>
+    </w:p>
+    <w:p>
+      <w:pPr>
+        <w:pStyle w:val="Paragraphedeliste"/>
+        <w:numPr>
+          <w:ilvl w:val="1"/>
+          <w:numId w:val="8"/>
+        </w:numPr>
+        <w:suppressAutoHyphens w:val="0"/>
+        <w:autoSpaceDN/>
+        <w:contextualSpacing/>
+        <w:jc w:val="both"/>
+        <w:textAlignment w:val="auto"/>
+        <w:rPr>
+          <w:sz w:val="24"/>
+        </w:rPr>
+      </w:pPr>
+      <w:r>
+        <w:rPr>
+          <w:sz w:val="24"/>
+        </w:rPr>
+        <w:t>Capacités</w:t>
+      </w:r>
+    </w:p>
+    <w:p>
+      <w:pPr>
+        <w:pStyle w:val="Paragraphedeliste"/>
+        <w:numPr>
+          <w:ilvl w:val="1"/>
+          <w:numId w:val="8"/>
+        </w:numPr>
+        <w:suppressAutoHyphens w:val="0"/>
+        <w:autoSpaceDN/>
+        <w:contextualSpacing/>
+        <w:jc w:val="both"/>
+        <w:textAlignment w:val="auto"/>
+        <w:rPr>
+          <w:sz w:val="24"/>
+        </w:rPr>
+      </w:pPr>
+      <w:r>
+        <w:rPr>
+          <w:sz w:val="24"/>
+        </w:rPr>
+        <w:t xml:space="preserve">Ids : Pour avoir la correspondance multiverseid </w:t>
+      </w:r>
+      <w:r>
+        <w:rPr>
+          <w:sz w:val="24"/>
+        </w:rPr>
+        <w:sym w:font="Wingdings" w:char="F0F3"/>
+      </w:r>
+      <w:r>
+        <w:rPr>
+          <w:sz w:val="24"/>
+        </w:rPr>
+        <w:t xml:space="preserve"> ids des cartes</w:t>
+      </w:r>
+    </w:p>
+    <w:p>
+      <w:pPr>
+        <w:pStyle w:val="Paragraphedeliste"/>
+        <w:numPr>
+          <w:ilvl w:val="0"/>
+          <w:numId w:val="8"/>
+        </w:numPr>
+        <w:suppressAutoHyphens w:val="0"/>
+        <w:autoSpaceDN/>
+        <w:contextualSpacing/>
+        <w:jc w:val="both"/>
+        <w:textAlignment w:val="auto"/>
+        <w:rPr>
+          <w:sz w:val="24"/>
+        </w:rPr>
+      </w:pPr>
+      <w:r>
+        <w:rPr>
+          <w:sz w:val="24"/>
+        </w:rPr>
+        <w:lastRenderedPageBreak/>
         <w:t>Problème d’optimisation : 2 algos ont été implémentés indépendamment (1 par membre du binôme), ils seront présentés lors de la réunion</w:t>
+      </w:r>
+    </w:p>
+    <w:p>
+      <w:pPr>
+        <w:pStyle w:val="Paragraphedeliste"/>
+        <w:numPr>
+          <w:ilvl w:val="0"/>
+          <w:numId w:val="8"/>
+        </w:numPr>
+        <w:suppressAutoHyphens w:val="0"/>
+        <w:autoSpaceDN/>
+        <w:contextualSpacing/>
+        <w:jc w:val="both"/>
+        <w:textAlignment w:val="auto"/>
+        <w:rPr>
+          <w:sz w:val="24"/>
+        </w:rPr>
+      </w:pPr>
+      <w:r>
+        <w:rPr>
+          <w:sz w:val="24"/>
+        </w:rPr>
+        <w:t>Ce début de rapport =)</w:t>
       </w:r>
       <w:bookmarkStart w:id="0" w:name="_GoBack"/>
       <w:bookmarkEnd w:id="0"/>
-    </w:p>
-    <w:p>
-      <w:pPr>
-        <w:suppressAutoHyphens w:val="0"/>
-        <w:autoSpaceDN/>
-        <w:contextualSpacing/>
-        <w:jc w:val="both"/>
-        <w:textAlignment w:val="auto"/>
-        <w:rPr>
-          <w:sz w:val="24"/>
-        </w:rPr>
-      </w:pPr>
     </w:p>
     <w:p>
       <w:pPr>

</xml_diff>

<commit_message>
migrating project to qt project
</commit_message>
<xml_diff>
--- a/Documents/CRs/CR Réunion 13-03.docx
+++ b/Documents/CRs/CR Réunion 13-03.docx
@@ -41,6 +41,7 @@
     <w:p>
       <w:pPr>
         <w:pStyle w:val="Standard"/>
+        <w:jc w:val="both"/>
         <w:rPr>
           <w:sz w:val="24"/>
         </w:rPr>
@@ -53,6 +54,7 @@
           <w:ilvl w:val="0"/>
           <w:numId w:val="3"/>
         </w:numPr>
+        <w:jc w:val="both"/>
       </w:pPr>
       <w:r>
         <w:rPr>
@@ -874,43 +876,6 @@
         <w:lastRenderedPageBreak/>
         <w:t>Problème d’optimisation : 2 algos ont été implémentés indépendamment (1 par membre du binôme), ils seront présentés lors de la réunion</w:t>
       </w:r>
-    </w:p>
-    <w:p>
-      <w:pPr>
-        <w:pStyle w:val="Paragraphedeliste"/>
-        <w:numPr>
-          <w:ilvl w:val="0"/>
-          <w:numId w:val="8"/>
-        </w:numPr>
-        <w:suppressAutoHyphens w:val="0"/>
-        <w:autoSpaceDN/>
-        <w:contextualSpacing/>
-        <w:jc w:val="both"/>
-        <w:textAlignment w:val="auto"/>
-        <w:rPr>
-          <w:sz w:val="24"/>
-        </w:rPr>
-      </w:pPr>
-      <w:r>
-        <w:rPr>
-          <w:sz w:val="24"/>
-        </w:rPr>
-        <w:t>Ce début de rapport =)</w:t>
-      </w:r>
-      <w:bookmarkStart w:id="0" w:name="_GoBack"/>
-      <w:bookmarkEnd w:id="0"/>
-    </w:p>
-    <w:p>
-      <w:pPr>
-        <w:suppressAutoHyphens w:val="0"/>
-        <w:autoSpaceDN/>
-        <w:contextualSpacing/>
-        <w:jc w:val="both"/>
-        <w:textAlignment w:val="auto"/>
-        <w:rPr>
-          <w:sz w:val="24"/>
-        </w:rPr>
-      </w:pPr>
     </w:p>
     <w:p>
       <w:pPr>
@@ -950,6 +915,42 @@
       <w:pPr>
         <w:jc w:val="both"/>
       </w:pPr>
+      <w:r>
+        <w:t>Lors de la réunion nous avons principalement présenté le travail effectué (voir 1</w:t>
+      </w:r>
+      <w:r>
+        <w:rPr>
+          <w:vertAlign w:val="superscript"/>
+        </w:rPr>
+        <w:t>ère</w:t>
+      </w:r>
+      <w:r>
+        <w:t xml:space="preserve"> partie) et expliqué les différents choix que nous avons fait.</w:t>
+      </w:r>
+    </w:p>
+    <w:p>
+      <w:pPr>
+        <w:jc w:val="both"/>
+      </w:pPr>
+      <w:r>
+        <w:t>Nous sommes tous d’accord qu’une interface graphique nous permettrait d’avoir une meilleure visualisation du deck et des propositions obtenues par l’algo. Ceci nous permettra ensuite de pouvoir ajuster les coefficients des critères ou de modifier notre algorithme.</w:t>
+      </w:r>
+    </w:p>
+    <w:p>
+      <w:pPr>
+        <w:jc w:val="both"/>
+      </w:pPr>
+      <w:r>
+        <w:t>Nous avons vu que le critère n’était pas pertinent et qu’il faudra donc le retirer (ou mettre son coefficient à 0 en attendant d’avoir une meilleure visualisation, peut-être nous sera-t-il utile plus tard).</w:t>
+      </w:r>
+    </w:p>
+    <w:p>
+      <w:pPr>
+        <w:jc w:val="both"/>
+      </w:pPr>
+      <w:r>
+        <w:t xml:space="preserve">Nous avons également discuté et réfléchi communément à propos de nos différents algorithmes. </w:t>
+      </w:r>
     </w:p>
     <w:p>
       <w:pPr>
@@ -969,15 +970,1199 @@
     </w:p>
     <w:p>
       <w:pPr>
-        <w:suppressAutoHyphens w:val="0"/>
-        <w:autoSpaceDN/>
-        <w:contextualSpacing/>
-        <w:jc w:val="both"/>
-        <w:textAlignment w:val="auto"/>
-        <w:rPr>
-          <w:sz w:val="24"/>
-        </w:rPr>
-      </w:pPr>
+        <w:ind w:firstLine="360"/>
+        <w:jc w:val="both"/>
+        <w:rPr>
+          <w:sz w:val="24"/>
+        </w:rPr>
+      </w:pPr>
+      <w:r>
+        <w:rPr>
+          <w:sz w:val="24"/>
+        </w:rPr>
+        <w:t>Le plus important et le plus urgent à faire est une interface graphique qui afficherait les cartes et qui permettrait de constituer un deck en choisissant une carte parmi celles proposées. Pour se faire plusieurs technologies répondant aux deux critères Visual Studio et C++ s’offrent à nous :</w:t>
+      </w:r>
+    </w:p>
+    <w:p>
+      <w:pPr>
+        <w:pStyle w:val="Paragraphedeliste"/>
+        <w:numPr>
+          <w:ilvl w:val="0"/>
+          <w:numId w:val="8"/>
+        </w:numPr>
+        <w:suppressAutoHyphens w:val="0"/>
+        <w:autoSpaceDN/>
+        <w:contextualSpacing/>
+        <w:jc w:val="both"/>
+        <w:textAlignment w:val="auto"/>
+        <w:rPr>
+          <w:sz w:val="24"/>
+        </w:rPr>
+      </w:pPr>
+      <w:r>
+        <w:rPr>
+          <w:sz w:val="24"/>
+        </w:rPr>
+        <w:t>Application de bureau Windows : les problèmes sont :</w:t>
+      </w:r>
+    </w:p>
+    <w:p>
+      <w:pPr>
+        <w:pStyle w:val="Paragraphedeliste"/>
+        <w:numPr>
+          <w:ilvl w:val="1"/>
+          <w:numId w:val="8"/>
+        </w:numPr>
+        <w:suppressAutoHyphens w:val="0"/>
+        <w:autoSpaceDN/>
+        <w:contextualSpacing/>
+        <w:jc w:val="both"/>
+        <w:textAlignment w:val="auto"/>
+        <w:rPr>
+          <w:sz w:val="24"/>
+        </w:rPr>
+      </w:pPr>
+      <w:r>
+        <w:rPr>
+          <w:sz w:val="24"/>
+        </w:rPr>
+        <w:t>La prise en main</w:t>
+      </w:r>
+    </w:p>
+    <w:p>
+      <w:pPr>
+        <w:pStyle w:val="Paragraphedeliste"/>
+        <w:numPr>
+          <w:ilvl w:val="1"/>
+          <w:numId w:val="8"/>
+        </w:numPr>
+        <w:suppressAutoHyphens w:val="0"/>
+        <w:autoSpaceDN/>
+        <w:contextualSpacing/>
+        <w:jc w:val="both"/>
+        <w:textAlignment w:val="auto"/>
+        <w:rPr>
+          <w:sz w:val="24"/>
+        </w:rPr>
+      </w:pPr>
+      <w:r>
+        <w:rPr>
+          <w:sz w:val="24"/>
+        </w:rPr>
+        <w:t>Le possible manque de documentation (brèves recherches non concluantes)</w:t>
+      </w:r>
+    </w:p>
+    <w:p>
+      <w:pPr>
+        <w:pStyle w:val="Paragraphedeliste"/>
+        <w:numPr>
+          <w:ilvl w:val="1"/>
+          <w:numId w:val="8"/>
+        </w:numPr>
+        <w:suppressAutoHyphens w:val="0"/>
+        <w:autoSpaceDN/>
+        <w:contextualSpacing/>
+        <w:jc w:val="both"/>
+        <w:textAlignment w:val="auto"/>
+        <w:rPr>
+          <w:sz w:val="24"/>
+        </w:rPr>
+      </w:pPr>
+      <w:r>
+        <w:rPr>
+          <w:sz w:val="24"/>
+        </w:rPr>
+        <w:t>Pas d’interface graphique pour gérer les différents éléments (comme en c#.NET par exemple)</w:t>
+      </w:r>
+    </w:p>
+    <w:p>
+      <w:pPr>
+        <w:pStyle w:val="Paragraphedeliste"/>
+        <w:numPr>
+          <w:ilvl w:val="1"/>
+          <w:numId w:val="8"/>
+        </w:numPr>
+        <w:suppressAutoHyphens w:val="0"/>
+        <w:autoSpaceDN/>
+        <w:contextualSpacing/>
+        <w:jc w:val="both"/>
+        <w:textAlignment w:val="auto"/>
+        <w:rPr>
+          <w:sz w:val="24"/>
+        </w:rPr>
+      </w:pPr>
+      <w:r>
+        <w:rPr>
+          <w:sz w:val="24"/>
+        </w:rPr>
+        <w:t>La création d’un nouveau projet</w:t>
+      </w:r>
+    </w:p>
+    <w:p>
+      <w:pPr>
+        <w:pStyle w:val="Paragraphedeliste"/>
+        <w:numPr>
+          <w:ilvl w:val="1"/>
+          <w:numId w:val="8"/>
+        </w:numPr>
+        <w:suppressAutoHyphens w:val="0"/>
+        <w:autoSpaceDN/>
+        <w:contextualSpacing/>
+        <w:jc w:val="both"/>
+        <w:textAlignment w:val="auto"/>
+        <w:rPr>
+          <w:sz w:val="24"/>
+        </w:rPr>
+      </w:pPr>
+      <w:r>
+        <w:rPr>
+          <w:sz w:val="24"/>
+        </w:rPr>
+        <w:t xml:space="preserve">Une possible utilisation différente des bibliothèques que nous utilisons </w:t>
+      </w:r>
+    </w:p>
+    <w:p>
+      <w:pPr>
+        <w:pStyle w:val="Paragraphedeliste"/>
+        <w:numPr>
+          <w:ilvl w:val="0"/>
+          <w:numId w:val="8"/>
+        </w:numPr>
+        <w:suppressAutoHyphens w:val="0"/>
+        <w:autoSpaceDN/>
+        <w:contextualSpacing/>
+        <w:jc w:val="both"/>
+        <w:textAlignment w:val="auto"/>
+        <w:rPr>
+          <w:sz w:val="24"/>
+        </w:rPr>
+      </w:pPr>
+      <w:r>
+        <w:rPr>
+          <w:sz w:val="24"/>
+        </w:rPr>
+        <w:t>P</w:t>
+      </w:r>
+      <w:r>
+        <w:rPr>
+          <w:sz w:val="24"/>
+        </w:rPr>
+        <w:t>rojet</w:t>
+      </w:r>
+      <w:r>
+        <w:rPr>
+          <w:sz w:val="24"/>
+        </w:rPr>
+        <w:t xml:space="preserve"> Qt</w:t>
+      </w:r>
+      <w:r>
+        <w:rPr>
+          <w:sz w:val="24"/>
+        </w:rPr>
+        <w:t xml:space="preserve"> sous</w:t>
+      </w:r>
+      <w:r>
+        <w:rPr>
+          <w:sz w:val="24"/>
+        </w:rPr>
+        <w:t xml:space="preserve"> Visual Studio</w:t>
+      </w:r>
+      <w:r>
+        <w:rPr>
+          <w:sz w:val="24"/>
+        </w:rPr>
+        <w:t> </w:t>
+      </w:r>
+      <w:r>
+        <w:rPr>
+          <w:sz w:val="24"/>
+        </w:rPr>
+        <w:t>(sol</w:t>
+      </w:r>
+      <w:r>
+        <w:rPr>
+          <w:sz w:val="24"/>
+        </w:rPr>
+        <w:t>ution que nous avons choisi)</w:t>
+      </w:r>
+    </w:p>
+    <w:p>
+      <w:pPr>
+        <w:pStyle w:val="Paragraphedeliste"/>
+        <w:numPr>
+          <w:ilvl w:val="1"/>
+          <w:numId w:val="8"/>
+        </w:numPr>
+        <w:suppressAutoHyphens w:val="0"/>
+        <w:autoSpaceDN/>
+        <w:contextualSpacing/>
+        <w:jc w:val="both"/>
+        <w:textAlignment w:val="auto"/>
+        <w:rPr>
+          <w:sz w:val="24"/>
+        </w:rPr>
+      </w:pPr>
+      <w:r>
+        <w:rPr>
+          <w:sz w:val="24"/>
+        </w:rPr>
+        <w:t>L</w:t>
+      </w:r>
+      <w:r>
+        <w:rPr>
+          <w:sz w:val="24"/>
+        </w:rPr>
+        <w:t>es problèmes sont :</w:t>
+      </w:r>
+    </w:p>
+    <w:p>
+      <w:pPr>
+        <w:pStyle w:val="Paragraphedeliste"/>
+        <w:numPr>
+          <w:ilvl w:val="2"/>
+          <w:numId w:val="8"/>
+        </w:numPr>
+        <w:suppressAutoHyphens w:val="0"/>
+        <w:autoSpaceDN/>
+        <w:contextualSpacing/>
+        <w:jc w:val="both"/>
+        <w:textAlignment w:val="auto"/>
+        <w:rPr>
+          <w:sz w:val="24"/>
+        </w:rPr>
+      </w:pPr>
+      <w:r>
+        <w:rPr>
+          <w:sz w:val="24"/>
+        </w:rPr>
+        <w:t>La création d’un nouveau projet (et donc d’un nouveau repo github, problème mineur)</w:t>
+      </w:r>
+    </w:p>
+    <w:p>
+      <w:pPr>
+        <w:pStyle w:val="Paragraphedeliste"/>
+        <w:numPr>
+          <w:ilvl w:val="2"/>
+          <w:numId w:val="8"/>
+        </w:numPr>
+        <w:suppressAutoHyphens w:val="0"/>
+        <w:autoSpaceDN/>
+        <w:contextualSpacing/>
+        <w:jc w:val="both"/>
+        <w:textAlignment w:val="auto"/>
+        <w:rPr>
+          <w:sz w:val="24"/>
+        </w:rPr>
+      </w:pPr>
+      <w:r>
+        <w:rPr>
+          <w:sz w:val="24"/>
+        </w:rPr>
+        <w:t>Solution en béta pour le moment du côté de Qt</w:t>
+      </w:r>
+    </w:p>
+    <w:p>
+      <w:pPr>
+        <w:pStyle w:val="Paragraphedeliste"/>
+        <w:numPr>
+          <w:ilvl w:val="1"/>
+          <w:numId w:val="8"/>
+        </w:numPr>
+        <w:suppressAutoHyphens w:val="0"/>
+        <w:autoSpaceDN/>
+        <w:contextualSpacing/>
+        <w:jc w:val="both"/>
+        <w:textAlignment w:val="auto"/>
+        <w:rPr>
+          <w:sz w:val="24"/>
+        </w:rPr>
+      </w:pPr>
+      <w:r>
+        <w:rPr>
+          <w:sz w:val="24"/>
+        </w:rPr>
+        <w:t>Les avantages sont :</w:t>
+      </w:r>
+    </w:p>
+    <w:p>
+      <w:pPr>
+        <w:pStyle w:val="Paragraphedeliste"/>
+        <w:numPr>
+          <w:ilvl w:val="2"/>
+          <w:numId w:val="8"/>
+        </w:numPr>
+        <w:suppressAutoHyphens w:val="0"/>
+        <w:autoSpaceDN/>
+        <w:contextualSpacing/>
+        <w:jc w:val="both"/>
+        <w:textAlignment w:val="auto"/>
+        <w:rPr>
+          <w:sz w:val="24"/>
+        </w:rPr>
+      </w:pPr>
+      <w:r>
+        <w:rPr>
+          <w:sz w:val="24"/>
+        </w:rPr>
+        <w:t>Projet facilement exportable, bibliothèques boost et MySQL C++ Connector compatibles avec la bibliothèque Qt</w:t>
+      </w:r>
+    </w:p>
+    <w:p>
+      <w:pPr>
+        <w:pStyle w:val="Paragraphedeliste"/>
+        <w:numPr>
+          <w:ilvl w:val="2"/>
+          <w:numId w:val="8"/>
+        </w:numPr>
+        <w:suppressAutoHyphens w:val="0"/>
+        <w:autoSpaceDN/>
+        <w:contextualSpacing/>
+        <w:jc w:val="both"/>
+        <w:textAlignment w:val="auto"/>
+        <w:rPr>
+          <w:sz w:val="24"/>
+        </w:rPr>
+      </w:pPr>
+      <w:r>
+        <w:rPr>
+          <w:sz w:val="24"/>
+        </w:rPr>
+        <w:t xml:space="preserve">Une interface graphique pour mettre en place les éléments graphiques </w:t>
+      </w:r>
+    </w:p>
+    <w:p>
+      <w:pPr>
+        <w:pStyle w:val="Paragraphedeliste"/>
+        <w:numPr>
+          <w:ilvl w:val="2"/>
+          <w:numId w:val="8"/>
+        </w:numPr>
+        <w:suppressAutoHyphens w:val="0"/>
+        <w:autoSpaceDN/>
+        <w:contextualSpacing/>
+        <w:jc w:val="both"/>
+        <w:textAlignment w:val="auto"/>
+        <w:rPr>
+          <w:sz w:val="24"/>
+        </w:rPr>
+      </w:pPr>
+      <w:r>
+        <w:rPr>
+          <w:sz w:val="24"/>
+        </w:rPr>
+        <w:t>Une documentation très fournie et une communauté active</w:t>
+      </w:r>
+    </w:p>
+    <w:p>
+      <w:pPr>
+        <w:pStyle w:val="Paragraphedeliste"/>
+        <w:numPr>
+          <w:ilvl w:val="0"/>
+          <w:numId w:val="8"/>
+        </w:numPr>
+        <w:suppressAutoHyphens w:val="0"/>
+        <w:autoSpaceDN/>
+        <w:contextualSpacing/>
+        <w:jc w:val="both"/>
+        <w:textAlignment w:val="auto"/>
+        <w:rPr>
+          <w:sz w:val="24"/>
+        </w:rPr>
+      </w:pPr>
+      <w:r>
+        <w:rPr>
+          <w:sz w:val="24"/>
+        </w:rPr>
+        <w:t>SFML</w:t>
+      </w:r>
+      <w:r>
+        <w:rPr>
+          <w:sz w:val="24"/>
+        </w:rPr>
+        <w:t> :</w:t>
+      </w:r>
+    </w:p>
+    <w:p>
+      <w:pPr>
+        <w:pStyle w:val="Paragraphedeliste"/>
+        <w:numPr>
+          <w:ilvl w:val="1"/>
+          <w:numId w:val="8"/>
+        </w:numPr>
+        <w:suppressAutoHyphens w:val="0"/>
+        <w:autoSpaceDN/>
+        <w:contextualSpacing/>
+        <w:jc w:val="both"/>
+        <w:textAlignment w:val="auto"/>
+        <w:rPr>
+          <w:sz w:val="24"/>
+        </w:rPr>
+      </w:pPr>
+      <w:r>
+        <w:rPr>
+          <w:sz w:val="24"/>
+        </w:rPr>
+        <w:t>L</w:t>
+      </w:r>
+      <w:r>
+        <w:rPr>
+          <w:sz w:val="24"/>
+        </w:rPr>
+        <w:t>es avantages sont :</w:t>
+      </w:r>
+    </w:p>
+    <w:p>
+      <w:pPr>
+        <w:pStyle w:val="Paragraphedeliste"/>
+        <w:numPr>
+          <w:ilvl w:val="2"/>
+          <w:numId w:val="8"/>
+        </w:numPr>
+        <w:suppressAutoHyphens w:val="0"/>
+        <w:autoSpaceDN/>
+        <w:contextualSpacing/>
+        <w:jc w:val="both"/>
+        <w:textAlignment w:val="auto"/>
+        <w:rPr>
+          <w:sz w:val="24"/>
+        </w:rPr>
+      </w:pPr>
+      <w:r>
+        <w:rPr>
+          <w:sz w:val="24"/>
+        </w:rPr>
+        <w:t>Pas de création de nouveau projet : librairie à inclure de la même manière que MySQL C++ Connector</w:t>
+      </w:r>
+    </w:p>
+    <w:p>
+      <w:pPr>
+        <w:pStyle w:val="Paragraphedeliste"/>
+        <w:numPr>
+          <w:ilvl w:val="2"/>
+          <w:numId w:val="8"/>
+        </w:numPr>
+        <w:suppressAutoHyphens w:val="0"/>
+        <w:autoSpaceDN/>
+        <w:contextualSpacing/>
+        <w:jc w:val="both"/>
+        <w:textAlignment w:val="auto"/>
+        <w:rPr>
+          <w:sz w:val="24"/>
+        </w:rPr>
+      </w:pPr>
+      <w:r>
+        <w:rPr>
+          <w:sz w:val="24"/>
+        </w:rPr>
+        <w:t>Documentation garnie et en français</w:t>
+      </w:r>
+    </w:p>
+    <w:p>
+      <w:pPr>
+        <w:pStyle w:val="Paragraphedeliste"/>
+        <w:numPr>
+          <w:ilvl w:val="1"/>
+          <w:numId w:val="8"/>
+        </w:numPr>
+        <w:suppressAutoHyphens w:val="0"/>
+        <w:autoSpaceDN/>
+        <w:contextualSpacing/>
+        <w:jc w:val="both"/>
+        <w:textAlignment w:val="auto"/>
+        <w:rPr>
+          <w:sz w:val="24"/>
+        </w:rPr>
+      </w:pPr>
+      <w:r>
+        <w:rPr>
+          <w:sz w:val="24"/>
+        </w:rPr>
+        <w:t>Les problèmes sont :</w:t>
+      </w:r>
+    </w:p>
+    <w:p>
+      <w:pPr>
+        <w:pStyle w:val="Paragraphedeliste"/>
+        <w:numPr>
+          <w:ilvl w:val="2"/>
+          <w:numId w:val="8"/>
+        </w:numPr>
+        <w:suppressAutoHyphens w:val="0"/>
+        <w:autoSpaceDN/>
+        <w:contextualSpacing/>
+        <w:jc w:val="both"/>
+        <w:textAlignment w:val="auto"/>
+        <w:rPr>
+          <w:sz w:val="24"/>
+        </w:rPr>
+      </w:pPr>
+      <w:r>
+        <w:rPr>
+          <w:sz w:val="24"/>
+        </w:rPr>
+        <w:t>Tous les éléments sont à gérer dans le code</w:t>
+      </w:r>
+    </w:p>
+    <w:p>
+      <w:pPr>
+        <w:pStyle w:val="Paragraphedeliste"/>
+        <w:numPr>
+          <w:ilvl w:val="2"/>
+          <w:numId w:val="8"/>
+        </w:numPr>
+        <w:suppressAutoHyphens w:val="0"/>
+        <w:autoSpaceDN/>
+        <w:contextualSpacing/>
+        <w:jc w:val="both"/>
+        <w:textAlignment w:val="auto"/>
+        <w:rPr>
+          <w:sz w:val="24"/>
+        </w:rPr>
+      </w:pPr>
+      <w:r>
+        <w:rPr>
+          <w:sz w:val="24"/>
+        </w:rPr>
+        <w:lastRenderedPageBreak/>
+        <w:t>Pas d’élément d’UI comme des buttons, des labels ou autre, tout est à gérer avec les positions x et y des éléments, ce qui peut devenir vite compliqué si on multiplie les éléments graphiques</w:t>
+      </w:r>
+    </w:p>
+    <w:p>
+      <w:pPr>
+        <w:pStyle w:val="Paragraphedeliste"/>
+        <w:numPr>
+          <w:ilvl w:val="0"/>
+          <w:numId w:val="8"/>
+        </w:numPr>
+        <w:suppressAutoHyphens w:val="0"/>
+        <w:autoSpaceDN/>
+        <w:contextualSpacing/>
+        <w:jc w:val="both"/>
+        <w:textAlignment w:val="auto"/>
+        <w:rPr>
+          <w:sz w:val="24"/>
+        </w:rPr>
+      </w:pPr>
+      <w:r>
+        <w:rPr>
+          <w:sz w:val="24"/>
+        </w:rPr>
+        <w:t>Projet entièrement sous Qt :</w:t>
+      </w:r>
+    </w:p>
+    <w:p>
+      <w:pPr>
+        <w:pStyle w:val="Paragraphedeliste"/>
+        <w:numPr>
+          <w:ilvl w:val="1"/>
+          <w:numId w:val="8"/>
+        </w:numPr>
+        <w:suppressAutoHyphens w:val="0"/>
+        <w:autoSpaceDN/>
+        <w:contextualSpacing/>
+        <w:jc w:val="both"/>
+        <w:textAlignment w:val="auto"/>
+        <w:rPr>
+          <w:sz w:val="24"/>
+        </w:rPr>
+      </w:pPr>
+      <w:r>
+        <w:rPr>
+          <w:sz w:val="24"/>
+        </w:rPr>
+        <w:t>Les avantages sont :</w:t>
+      </w:r>
+    </w:p>
+    <w:p>
+      <w:pPr>
+        <w:pStyle w:val="Paragraphedeliste"/>
+        <w:numPr>
+          <w:ilvl w:val="2"/>
+          <w:numId w:val="8"/>
+        </w:numPr>
+        <w:suppressAutoHyphens w:val="0"/>
+        <w:autoSpaceDN/>
+        <w:contextualSpacing/>
+        <w:jc w:val="both"/>
+        <w:textAlignment w:val="auto"/>
+        <w:rPr>
+          <w:sz w:val="24"/>
+        </w:rPr>
+      </w:pPr>
+      <w:r>
+        <w:rPr>
+          <w:sz w:val="24"/>
+        </w:rPr>
+        <w:t>Tous les éléments de Qt à disposition</w:t>
+      </w:r>
+    </w:p>
+    <w:p>
+      <w:pPr>
+        <w:pStyle w:val="Paragraphedeliste"/>
+        <w:numPr>
+          <w:ilvl w:val="2"/>
+          <w:numId w:val="8"/>
+        </w:numPr>
+        <w:suppressAutoHyphens w:val="0"/>
+        <w:autoSpaceDN/>
+        <w:contextualSpacing/>
+        <w:jc w:val="both"/>
+        <w:textAlignment w:val="auto"/>
+        <w:rPr>
+          <w:sz w:val="24"/>
+        </w:rPr>
+      </w:pPr>
+      <w:r>
+        <w:rPr>
+          <w:sz w:val="24"/>
+        </w:rPr>
+        <w:t>Une interface graphique pour mettre en place les éléments graphiques de notre UI</w:t>
+      </w:r>
+    </w:p>
+    <w:p>
+      <w:pPr>
+        <w:pStyle w:val="Paragraphedeliste"/>
+        <w:numPr>
+          <w:ilvl w:val="1"/>
+          <w:numId w:val="8"/>
+        </w:numPr>
+        <w:suppressAutoHyphens w:val="0"/>
+        <w:autoSpaceDN/>
+        <w:contextualSpacing/>
+        <w:jc w:val="both"/>
+        <w:textAlignment w:val="auto"/>
+        <w:rPr>
+          <w:sz w:val="24"/>
+        </w:rPr>
+      </w:pPr>
+      <w:r>
+        <w:rPr>
+          <w:sz w:val="24"/>
+        </w:rPr>
+        <w:t>Les problèmes sont :</w:t>
+      </w:r>
+    </w:p>
+    <w:p>
+      <w:pPr>
+        <w:pStyle w:val="Paragraphedeliste"/>
+        <w:numPr>
+          <w:ilvl w:val="2"/>
+          <w:numId w:val="8"/>
+        </w:numPr>
+        <w:suppressAutoHyphens w:val="0"/>
+        <w:autoSpaceDN/>
+        <w:contextualSpacing/>
+        <w:jc w:val="both"/>
+        <w:textAlignment w:val="auto"/>
+        <w:rPr>
+          <w:sz w:val="24"/>
+        </w:rPr>
+      </w:pPr>
+      <w:r>
+        <w:rPr>
+          <w:sz w:val="24"/>
+        </w:rPr>
+        <w:t xml:space="preserve">Projet à recréer sous Qt </w:t>
+      </w:r>
+      <w:r>
+        <w:rPr>
+          <w:sz w:val="24"/>
+        </w:rPr>
+        <w:sym w:font="Wingdings" w:char="F0E8"/>
+      </w:r>
+      <w:r>
+        <w:rPr>
+          <w:sz w:val="24"/>
+        </w:rPr>
+        <w:t xml:space="preserve"> changement de bibliothèque pour la connexion à la base de données ou solution différente pour récupérer les cartes dans le programme (fichier texte/JSON)</w:t>
+      </w:r>
+    </w:p>
+    <w:p>
+      <w:pPr>
+        <w:pStyle w:val="Paragraphedeliste"/>
+        <w:numPr>
+          <w:ilvl w:val="0"/>
+          <w:numId w:val="8"/>
+        </w:numPr>
+        <w:suppressAutoHyphens w:val="0"/>
+        <w:autoSpaceDN/>
+        <w:contextualSpacing/>
+        <w:jc w:val="both"/>
+        <w:textAlignment w:val="auto"/>
+        <w:rPr>
+          <w:sz w:val="24"/>
+        </w:rPr>
+      </w:pPr>
+      <w:r>
+        <w:rPr>
+          <w:sz w:val="24"/>
+        </w:rPr>
+        <w:t>Projet Visual C++ CLI/C++ :</w:t>
+      </w:r>
+    </w:p>
+    <w:p>
+      <w:pPr>
+        <w:pStyle w:val="Paragraphedeliste"/>
+        <w:numPr>
+          <w:ilvl w:val="1"/>
+          <w:numId w:val="8"/>
+        </w:numPr>
+        <w:suppressAutoHyphens w:val="0"/>
+        <w:autoSpaceDN/>
+        <w:contextualSpacing/>
+        <w:jc w:val="both"/>
+        <w:textAlignment w:val="auto"/>
+        <w:rPr>
+          <w:sz w:val="24"/>
+        </w:rPr>
+      </w:pPr>
+      <w:r>
+        <w:rPr>
+          <w:sz w:val="24"/>
+        </w:rPr>
+        <w:t>Les avantages sont :</w:t>
+      </w:r>
+    </w:p>
+    <w:p>
+      <w:pPr>
+        <w:pStyle w:val="Paragraphedeliste"/>
+        <w:numPr>
+          <w:ilvl w:val="2"/>
+          <w:numId w:val="8"/>
+        </w:numPr>
+        <w:suppressAutoHyphens w:val="0"/>
+        <w:autoSpaceDN/>
+        <w:contextualSpacing/>
+        <w:jc w:val="both"/>
+        <w:textAlignment w:val="auto"/>
+        <w:rPr>
+          <w:sz w:val="24"/>
+        </w:rPr>
+      </w:pPr>
+      <w:r>
+        <w:rPr>
+          <w:sz w:val="24"/>
+        </w:rPr>
+        <w:t>Continuer de travailler sous Visual Studio, donc bibliothèques compatibles</w:t>
+      </w:r>
+    </w:p>
+    <w:p>
+      <w:pPr>
+        <w:pStyle w:val="Paragraphedeliste"/>
+        <w:numPr>
+          <w:ilvl w:val="2"/>
+          <w:numId w:val="8"/>
+        </w:numPr>
+        <w:suppressAutoHyphens w:val="0"/>
+        <w:autoSpaceDN/>
+        <w:contextualSpacing/>
+        <w:jc w:val="both"/>
+        <w:textAlignment w:val="auto"/>
+        <w:rPr>
+          <w:sz w:val="24"/>
+        </w:rPr>
+      </w:pPr>
+      <w:r>
+        <w:rPr>
+          <w:sz w:val="24"/>
+        </w:rPr>
+        <w:t>Interface graphique pour gérer les éléments graphiques</w:t>
+      </w:r>
+    </w:p>
+    <w:p>
+      <w:pPr>
+        <w:pStyle w:val="Paragraphedeliste"/>
+        <w:numPr>
+          <w:ilvl w:val="1"/>
+          <w:numId w:val="8"/>
+        </w:numPr>
+        <w:suppressAutoHyphens w:val="0"/>
+        <w:autoSpaceDN/>
+        <w:contextualSpacing/>
+        <w:jc w:val="both"/>
+        <w:textAlignment w:val="auto"/>
+        <w:rPr>
+          <w:sz w:val="24"/>
+        </w:rPr>
+      </w:pPr>
+      <w:r>
+        <w:rPr>
+          <w:sz w:val="24"/>
+        </w:rPr>
+        <w:t>Les problèmes sont :</w:t>
+      </w:r>
+    </w:p>
+    <w:p>
+      <w:pPr>
+        <w:pStyle w:val="Paragraphedeliste"/>
+        <w:numPr>
+          <w:ilvl w:val="2"/>
+          <w:numId w:val="8"/>
+        </w:numPr>
+        <w:suppressAutoHyphens w:val="0"/>
+        <w:autoSpaceDN/>
+        <w:contextualSpacing/>
+        <w:jc w:val="both"/>
+        <w:textAlignment w:val="auto"/>
+        <w:rPr>
+          <w:sz w:val="24"/>
+        </w:rPr>
+      </w:pPr>
+      <w:r>
+        <w:rPr>
+          <w:sz w:val="24"/>
+        </w:rPr>
+        <w:t>Langage différent : CLI/C++ =/= C++ donc refaire tout le code…</w:t>
+      </w:r>
+    </w:p>
+    <w:p>
+      <w:pPr>
+        <w:suppressAutoHyphens w:val="0"/>
+        <w:autoSpaceDN/>
+        <w:contextualSpacing/>
+        <w:jc w:val="both"/>
+        <w:textAlignment w:val="auto"/>
+        <w:rPr>
+          <w:sz w:val="24"/>
+        </w:rPr>
+      </w:pPr>
+    </w:p>
+    <w:p>
+      <w:pPr>
+        <w:suppressAutoHyphens w:val="0"/>
+        <w:autoSpaceDN/>
+        <w:contextualSpacing/>
+        <w:jc w:val="both"/>
+        <w:textAlignment w:val="auto"/>
+        <w:rPr>
+          <w:sz w:val="24"/>
+        </w:rPr>
+      </w:pPr>
+      <w:r>
+        <w:rPr>
+          <w:sz w:val="24"/>
+        </w:rPr>
+        <w:t xml:space="preserve">Après avoir passé un certain temps à tester toutes les solutions, celle </w:t>
+      </w:r>
+      <w:bookmarkStart w:id="0" w:name="_GoBack"/>
+      <w:bookmarkEnd w:id="0"/>
+      <w:r>
+        <w:rPr>
+          <w:sz w:val="24"/>
+        </w:rPr>
+        <w:t xml:space="preserve">qui apparait comme correspondant le plus à nos besoins et qui pourrait être développée dans des délais assez courts </w:t>
+      </w:r>
+      <w:r>
+        <w:rPr>
+          <w:sz w:val="24"/>
+        </w:rPr>
+        <w:t>est le projet Qt sous Visual Studio.</w:t>
+      </w:r>
+    </w:p>
+    <w:p>
+      <w:pPr>
+        <w:suppressAutoHyphens w:val="0"/>
+        <w:autoSpaceDN/>
+        <w:contextualSpacing/>
+        <w:jc w:val="both"/>
+        <w:textAlignment w:val="auto"/>
+        <w:rPr>
+          <w:sz w:val="24"/>
+        </w:rPr>
+      </w:pPr>
+    </w:p>
+    <w:p>
+      <w:pPr>
+        <w:suppressAutoHyphens w:val="0"/>
+        <w:autoSpaceDN/>
+        <w:contextualSpacing/>
+        <w:jc w:val="both"/>
+        <w:textAlignment w:val="auto"/>
+        <w:rPr>
+          <w:sz w:val="24"/>
+        </w:rPr>
+      </w:pPr>
+      <w:r>
+        <w:rPr>
+          <w:sz w:val="24"/>
+        </w:rPr>
+        <w:t>Cette interface graphique devra comprendre les fonctionnalités suivantes :</w:t>
+      </w:r>
+    </w:p>
+    <w:p>
+      <w:pPr>
+        <w:pStyle w:val="Paragraphedeliste"/>
+        <w:numPr>
+          <w:ilvl w:val="0"/>
+          <w:numId w:val="8"/>
+        </w:numPr>
+        <w:suppressAutoHyphens w:val="0"/>
+        <w:autoSpaceDN/>
+        <w:contextualSpacing/>
+        <w:jc w:val="both"/>
+        <w:textAlignment w:val="auto"/>
+        <w:rPr>
+          <w:sz w:val="24"/>
+        </w:rPr>
+      </w:pPr>
+      <w:r>
+        <w:rPr>
+          <w:sz w:val="24"/>
+        </w:rPr>
+        <w:t>La création d’un deck en important les premières cartes</w:t>
+      </w:r>
+    </w:p>
+    <w:p>
+      <w:pPr>
+        <w:pStyle w:val="Paragraphedeliste"/>
+        <w:numPr>
+          <w:ilvl w:val="0"/>
+          <w:numId w:val="8"/>
+        </w:numPr>
+        <w:suppressAutoHyphens w:val="0"/>
+        <w:autoSpaceDN/>
+        <w:contextualSpacing/>
+        <w:jc w:val="both"/>
+        <w:textAlignment w:val="auto"/>
+        <w:rPr>
+          <w:sz w:val="24"/>
+        </w:rPr>
+      </w:pPr>
+      <w:r>
+        <w:rPr>
+          <w:sz w:val="24"/>
+        </w:rPr>
+        <w:t>La sauvegarde/exportation d’un deck</w:t>
+      </w:r>
+    </w:p>
+    <w:p>
+      <w:pPr>
+        <w:pStyle w:val="Paragraphedeliste"/>
+        <w:numPr>
+          <w:ilvl w:val="0"/>
+          <w:numId w:val="8"/>
+        </w:numPr>
+        <w:suppressAutoHyphens w:val="0"/>
+        <w:autoSpaceDN/>
+        <w:contextualSpacing/>
+        <w:jc w:val="both"/>
+        <w:textAlignment w:val="auto"/>
+        <w:rPr>
+          <w:sz w:val="24"/>
+        </w:rPr>
+      </w:pPr>
+      <w:r>
+        <w:rPr>
+          <w:sz w:val="24"/>
+        </w:rPr>
+        <w:t>La visualisation des cartes d’un deck ainsi que des propositions</w:t>
+      </w:r>
+    </w:p>
+    <w:p>
+      <w:pPr>
+        <w:pStyle w:val="Paragraphedeliste"/>
+        <w:numPr>
+          <w:ilvl w:val="0"/>
+          <w:numId w:val="8"/>
+        </w:numPr>
+        <w:suppressAutoHyphens w:val="0"/>
+        <w:autoSpaceDN/>
+        <w:contextualSpacing/>
+        <w:jc w:val="both"/>
+        <w:textAlignment w:val="auto"/>
+        <w:rPr>
+          <w:sz w:val="24"/>
+        </w:rPr>
+      </w:pPr>
+      <w:r>
+        <w:rPr>
+          <w:sz w:val="24"/>
+        </w:rPr>
+        <w:t>L’affichage des caractéristiques des cartes (couleur, édition, type, sous-type, capacités)</w:t>
+      </w:r>
+    </w:p>
+    <w:p>
+      <w:pPr>
+        <w:pStyle w:val="Paragraphedeliste"/>
+        <w:numPr>
+          <w:ilvl w:val="0"/>
+          <w:numId w:val="8"/>
+        </w:numPr>
+        <w:suppressAutoHyphens w:val="0"/>
+        <w:autoSpaceDN/>
+        <w:contextualSpacing/>
+        <w:jc w:val="both"/>
+        <w:textAlignment w:val="auto"/>
+        <w:rPr>
+          <w:sz w:val="24"/>
+        </w:rPr>
+      </w:pPr>
+      <w:r>
+        <w:rPr>
+          <w:sz w:val="24"/>
+        </w:rPr>
+        <w:t>La génération de statistiques</w:t>
+      </w:r>
+      <w:r>
+        <w:rPr>
+          <w:sz w:val="24"/>
+        </w:rPr>
+        <w:t xml:space="preserve"> (histogrammes au fur et à mesure du déroulement de l’algo)</w:t>
+      </w:r>
+    </w:p>
+    <w:p>
+      <w:pPr>
+        <w:suppressAutoHyphens w:val="0"/>
+        <w:autoSpaceDN/>
+        <w:contextualSpacing/>
+        <w:jc w:val="both"/>
+        <w:textAlignment w:val="auto"/>
+        <w:rPr>
+          <w:sz w:val="24"/>
+        </w:rPr>
+      </w:pPr>
+      <w:r>
+        <w:rPr>
+          <w:sz w:val="24"/>
+        </w:rPr>
+        <w:t xml:space="preserve">Et si les délais le permettent : </w:t>
+      </w:r>
+    </w:p>
+    <w:p>
+      <w:pPr>
+        <w:pStyle w:val="Paragraphedeliste"/>
+        <w:numPr>
+          <w:ilvl w:val="0"/>
+          <w:numId w:val="8"/>
+        </w:numPr>
+        <w:suppressAutoHyphens w:val="0"/>
+        <w:autoSpaceDN/>
+        <w:contextualSpacing/>
+        <w:jc w:val="both"/>
+        <w:textAlignment w:val="auto"/>
+        <w:rPr>
+          <w:sz w:val="24"/>
+        </w:rPr>
+      </w:pPr>
+      <w:r>
+        <w:rPr>
+          <w:sz w:val="24"/>
+        </w:rPr>
+        <w:t>Le renseignement des coefficients pour l’évaluation des critères</w:t>
+      </w:r>
+    </w:p>
+    <w:p>
+      <w:pPr>
+        <w:pStyle w:val="Paragraphedeliste"/>
+        <w:numPr>
+          <w:ilvl w:val="0"/>
+          <w:numId w:val="8"/>
+        </w:numPr>
+        <w:suppressAutoHyphens w:val="0"/>
+        <w:autoSpaceDN/>
+        <w:contextualSpacing/>
+        <w:jc w:val="both"/>
+        <w:textAlignment w:val="auto"/>
+        <w:rPr>
+          <w:sz w:val="24"/>
+        </w:rPr>
+      </w:pPr>
+      <w:r>
+        <w:rPr>
+          <w:sz w:val="24"/>
+        </w:rPr>
+        <w:t>La génération de la matrice d’adjacence en fonction des critères renseignés</w:t>
+      </w:r>
+    </w:p>
+    <w:p>
+      <w:pPr>
+        <w:pStyle w:val="Paragraphedeliste"/>
+        <w:numPr>
+          <w:ilvl w:val="0"/>
+          <w:numId w:val="8"/>
+        </w:numPr>
+        <w:suppressAutoHyphens w:val="0"/>
+        <w:autoSpaceDN/>
+        <w:contextualSpacing/>
+        <w:jc w:val="both"/>
+        <w:textAlignment w:val="auto"/>
+        <w:rPr>
+          <w:sz w:val="24"/>
+        </w:rPr>
+      </w:pPr>
+      <w:r>
+        <w:rPr>
+          <w:sz w:val="24"/>
+        </w:rPr>
+        <w:t>Eventuellement d’autres fonctionnalités qui nous viendraient à l’esprit durant le développement</w:t>
+      </w:r>
+    </w:p>
+    <w:p>
+      <w:pPr>
+        <w:suppressAutoHyphens w:val="0"/>
+        <w:autoSpaceDN/>
+        <w:contextualSpacing/>
+        <w:jc w:val="both"/>
+        <w:textAlignment w:val="auto"/>
+        <w:rPr>
+          <w:sz w:val="24"/>
+        </w:rPr>
+      </w:pPr>
+      <w:r>
+        <w:rPr>
+          <w:sz w:val="24"/>
+        </w:rPr>
+        <w:t>Outre l’interface graphique</w:t>
+      </w:r>
+      <w:r>
+        <w:rPr>
+          <w:sz w:val="24"/>
+        </w:rPr>
+        <w:t>,</w:t>
+      </w:r>
+      <w:r>
+        <w:rPr>
+          <w:sz w:val="24"/>
+        </w:rPr>
+        <w:t xml:space="preserve"> nous devons également peaufiner nos algorithmes pour le problème d’optimisation et éventuellement réfléchir à d’autres solutions. </w:t>
+      </w:r>
+    </w:p>
+    <w:p>
+      <w:pPr>
+        <w:suppressAutoHyphens w:val="0"/>
+        <w:autoSpaceDN/>
+        <w:contextualSpacing/>
+        <w:jc w:val="both"/>
+        <w:textAlignment w:val="auto"/>
+        <w:rPr>
+          <w:sz w:val="24"/>
+        </w:rPr>
+      </w:pPr>
+    </w:p>
+    <w:p>
+      <w:pPr>
+        <w:suppressAutoHyphens w:val="0"/>
+        <w:autoSpaceDN/>
+        <w:contextualSpacing/>
+        <w:jc w:val="both"/>
+        <w:textAlignment w:val="auto"/>
+        <w:rPr>
+          <w:sz w:val="24"/>
+        </w:rPr>
+      </w:pPr>
+      <w:r>
+        <w:rPr>
+          <w:sz w:val="24"/>
+        </w:rPr>
+        <w:t xml:space="preserve">L’une des parties de ce projet concerne l’évaluation du deck généré par nos algos, il faut que nous commencions à nous renseigner sur ce sujet et à réfléchir à comment nous pourrions le </w:t>
+      </w:r>
+      <w:r>
+        <w:rPr>
+          <w:sz w:val="24"/>
+        </w:rPr>
+        <w:lastRenderedPageBreak/>
+        <w:t>faire sachant que nos connaissances dans le jeu Magic sont limitées.</w:t>
+      </w:r>
     </w:p>
     <w:sectPr>
       <w:type w:val="continuous"/>
@@ -1525,7 +2710,7 @@
         <w:rFonts w:ascii="Wingdings" w:hAnsi="Wingdings" w:hint="default"/>
       </w:rPr>
     </w:lvl>
-    <w:lvl w:ilvl="3" w:tplc="040C0001" w:tentative="1">
+    <w:lvl w:ilvl="3" w:tplc="040C0001">
       <w:start w:val="1"/>
       <w:numFmt w:val="bullet"/>
       <w:lvlText w:val=""/>
@@ -2258,6 +3443,17 @@
       </w:numPr>
     </w:pPr>
   </w:style>
+  <w:style w:type="character" w:styleId="Lienhypertexte">
+    <w:name w:val="Hyperlink"/>
+    <w:basedOn w:val="Policepardfaut"/>
+    <w:uiPriority w:val="99"/>
+    <w:unhideWhenUsed/>
+    <w:rsid w:val="00653B75"/>
+    <w:rPr>
+      <w:color w:val="0563C1" w:themeColor="hyperlink"/>
+      <w:u w:val="single"/>
+    </w:rPr>
+  </w:style>
 </w:styles>
 </file>
 

</xml_diff>